<commit_message>
Update 2-2. 모니터링 정보 Ver. 1.2.docx
양식 수정(번호 정리 등)
</commit_message>
<xml_diff>
--- a/999. 원본 자료 현행화/현행화 작업完/2-2. 모니터링 정보 Ver. 1.2.docx
+++ b/999. 원본 자료 현행화/현행화 작업完/2-2. 모니터링 정보 Ver. 1.2.docx
@@ -443,12 +443,14 @@
                 <w:rFonts w:ascii="KoPub돋움체 Light" w:eastAsia="KoPub돋움체 Light" w:hAnsi="KoPub돋움체 Light"/>
               </w:rPr>
             </w:pPr>
+            <w:proofErr w:type="spellStart"/>
             <w:r>
               <w:rPr>
                 <w:rFonts w:ascii="KoPub돋움체 Light" w:eastAsia="KoPub돋움체 Light" w:hAnsi="KoPub돋움체 Light" w:hint="eastAsia"/>
               </w:rPr>
               <w:t>클라우드서비스</w:t>
             </w:r>
+            <w:proofErr w:type="spellEnd"/>
           </w:p>
           <w:p>
             <w:pPr>
@@ -485,12 +487,14 @@
                 <w:rFonts w:ascii="KoPub돋움체 Light" w:eastAsia="KoPub돋움체 Light" w:hAnsi="KoPub돋움체 Light"/>
               </w:rPr>
             </w:pPr>
+            <w:proofErr w:type="spellStart"/>
             <w:r>
               <w:rPr>
                 <w:rFonts w:ascii="KoPub돋움체 Light" w:eastAsia="KoPub돋움체 Light" w:hAnsi="KoPub돋움체 Light" w:hint="eastAsia"/>
               </w:rPr>
               <w:t>조왕래</w:t>
             </w:r>
+            <w:proofErr w:type="spellEnd"/>
           </w:p>
         </w:tc>
         <w:tc>
@@ -658,12 +662,14 @@
                 <w:rFonts w:ascii="KoPub돋움체 Light" w:eastAsia="KoPub돋움체 Light" w:hAnsi="KoPub돋움체 Light"/>
               </w:rPr>
             </w:pPr>
+            <w:proofErr w:type="spellStart"/>
             <w:r>
               <w:rPr>
                 <w:rFonts w:ascii="KoPub돋움체 Light" w:eastAsia="KoPub돋움체 Light" w:hAnsi="KoPub돋움체 Light" w:hint="eastAsia"/>
               </w:rPr>
               <w:t>김종룡</w:t>
             </w:r>
+            <w:proofErr w:type="spellEnd"/>
           </w:p>
         </w:tc>
         <w:tc>
@@ -831,6 +837,7 @@
                 <w:rFonts w:ascii="KoPub돋움체 Light" w:eastAsia="KoPub돋움체 Light" w:hAnsi="KoPub돋움체 Light"/>
               </w:rPr>
             </w:pPr>
+            <w:proofErr w:type="spellStart"/>
             <w:r>
               <w:rPr>
                 <w:rFonts w:ascii="KoPub돋움체 Light" w:eastAsia="KoPub돋움체 Light" w:hAnsi="KoPub돋움체 Light" w:hint="eastAsia"/>
@@ -843,6 +850,7 @@
               </w:rPr>
               <w:t>대회</w:t>
             </w:r>
+            <w:proofErr w:type="spellEnd"/>
           </w:p>
         </w:tc>
         <w:tc>
@@ -1170,6 +1178,7 @@
                 <w:szCs w:val="24"/>
               </w:rPr>
             </w:pPr>
+            <w:proofErr w:type="spellStart"/>
             <w:r>
               <w:rPr>
                 <w:rFonts w:ascii="KoPub돋움체 Light" w:eastAsia="KoPub돋움체 Light" w:hAnsi="KoPub돋움체 Light" w:hint="eastAsia"/>
@@ -1201,6 +1210,7 @@
               </w:rPr>
               <w:t>개정</w:t>
             </w:r>
+            <w:proofErr w:type="spellEnd"/>
             <w:r>
               <w:rPr>
                 <w:rFonts w:ascii="KoPub돋움체 Light" w:eastAsia="KoPub돋움체 Light" w:hAnsi="KoPub돋움체 Light" w:hint="eastAsia"/>
@@ -1857,6 +1867,7 @@
                 <w:szCs w:val="20"/>
               </w:rPr>
             </w:pPr>
+            <w:proofErr w:type="spellStart"/>
             <w:r>
               <w:rPr>
                 <w:rFonts w:ascii="KoPub돋움체 Light" w:eastAsia="KoPub돋움체 Light" w:hAnsi="KoPub돋움체 Light" w:hint="eastAsia"/>
@@ -1864,6 +1875,7 @@
               </w:rPr>
               <w:t>오예진</w:t>
             </w:r>
+            <w:proofErr w:type="spellEnd"/>
           </w:p>
         </w:tc>
       </w:tr>
@@ -5088,7 +5100,47 @@
                                 <w:sz w:val="24"/>
                                 <w:szCs w:val="24"/>
                               </w:rPr>
-                              <w:t>본 문서는 ㈜아이티아이스 클라우드 서비스 제공을 위해서 컨설팅, 마이그레이션, 매니지드, XaaS 서비스 등을 대상으로 작성함</w:t>
+                              <w:t xml:space="preserve">본 문서는 ㈜아이티아이스 클라우드 서비스 제공을 위해서 컨설팅, 마이그레이션, </w:t>
+                            </w:r>
+                            <w:proofErr w:type="spellStart"/>
+                            <w:r>
+                              <w:rPr>
+                                <w:rFonts w:ascii="KoPub돋움체 Light" w:eastAsia="KoPub돋움체 Light" w:hAnsi="KoPub돋움체 Light" w:hint="eastAsia"/>
+                                <w:color w:val="000000" w:themeColor="text1"/>
+                                <w:sz w:val="24"/>
+                                <w:szCs w:val="24"/>
+                              </w:rPr>
+                              <w:t>매니지드</w:t>
+                            </w:r>
+                            <w:proofErr w:type="spellEnd"/>
+                            <w:r>
+                              <w:rPr>
+                                <w:rFonts w:ascii="KoPub돋움체 Light" w:eastAsia="KoPub돋움체 Light" w:hAnsi="KoPub돋움체 Light" w:hint="eastAsia"/>
+                                <w:color w:val="000000" w:themeColor="text1"/>
+                                <w:sz w:val="24"/>
+                                <w:szCs w:val="24"/>
+                              </w:rPr>
+                              <w:t xml:space="preserve">, </w:t>
+                            </w:r>
+                            <w:proofErr w:type="spellStart"/>
+                            <w:r>
+                              <w:rPr>
+                                <w:rFonts w:ascii="KoPub돋움체 Light" w:eastAsia="KoPub돋움체 Light" w:hAnsi="KoPub돋움체 Light" w:hint="eastAsia"/>
+                                <w:color w:val="000000" w:themeColor="text1"/>
+                                <w:sz w:val="24"/>
+                                <w:szCs w:val="24"/>
+                              </w:rPr>
+                              <w:t>XaaS</w:t>
+                            </w:r>
+                            <w:proofErr w:type="spellEnd"/>
+                            <w:r>
+                              <w:rPr>
+                                <w:rFonts w:ascii="KoPub돋움체 Light" w:eastAsia="KoPub돋움체 Light" w:hAnsi="KoPub돋움체 Light" w:hint="eastAsia"/>
+                                <w:color w:val="000000" w:themeColor="text1"/>
+                                <w:sz w:val="24"/>
+                                <w:szCs w:val="24"/>
+                              </w:rPr>
+                              <w:t xml:space="preserve"> 서비스 등을 대상으로 작성함</w:t>
                             </w:r>
                             <w:r>
                               <w:rPr>
@@ -5139,7 +5191,47 @@
                           <w:sz w:val="24"/>
                           <w:szCs w:val="24"/>
                         </w:rPr>
-                        <w:t>본 문서는 ㈜아이티아이스 클라우드 서비스 제공을 위해서 컨설팅, 마이그레이션, 매니지드, XaaS 서비스 등을 대상으로 작성함</w:t>
+                        <w:t xml:space="preserve">본 문서는 ㈜아이티아이스 클라우드 서비스 제공을 위해서 컨설팅, 마이그레이션, </w:t>
+                      </w:r>
+                      <w:proofErr w:type="spellStart"/>
+                      <w:r>
+                        <w:rPr>
+                          <w:rFonts w:ascii="KoPub돋움체 Light" w:eastAsia="KoPub돋움체 Light" w:hAnsi="KoPub돋움체 Light" w:hint="eastAsia"/>
+                          <w:color w:val="000000" w:themeColor="text1"/>
+                          <w:sz w:val="24"/>
+                          <w:szCs w:val="24"/>
+                        </w:rPr>
+                        <w:t>매니지드</w:t>
+                      </w:r>
+                      <w:proofErr w:type="spellEnd"/>
+                      <w:r>
+                        <w:rPr>
+                          <w:rFonts w:ascii="KoPub돋움체 Light" w:eastAsia="KoPub돋움체 Light" w:hAnsi="KoPub돋움체 Light" w:hint="eastAsia"/>
+                          <w:color w:val="000000" w:themeColor="text1"/>
+                          <w:sz w:val="24"/>
+                          <w:szCs w:val="24"/>
+                        </w:rPr>
+                        <w:t xml:space="preserve">, </w:t>
+                      </w:r>
+                      <w:proofErr w:type="spellStart"/>
+                      <w:r>
+                        <w:rPr>
+                          <w:rFonts w:ascii="KoPub돋움체 Light" w:eastAsia="KoPub돋움체 Light" w:hAnsi="KoPub돋움체 Light" w:hint="eastAsia"/>
+                          <w:color w:val="000000" w:themeColor="text1"/>
+                          <w:sz w:val="24"/>
+                          <w:szCs w:val="24"/>
+                        </w:rPr>
+                        <w:t>XaaS</w:t>
+                      </w:r>
+                      <w:proofErr w:type="spellEnd"/>
+                      <w:r>
+                        <w:rPr>
+                          <w:rFonts w:ascii="KoPub돋움체 Light" w:eastAsia="KoPub돋움체 Light" w:hAnsi="KoPub돋움체 Light" w:hint="eastAsia"/>
+                          <w:color w:val="000000" w:themeColor="text1"/>
+                          <w:sz w:val="24"/>
+                          <w:szCs w:val="24"/>
+                        </w:rPr>
+                        <w:t xml:space="preserve"> 서비스 등을 대상으로 작성함</w:t>
                       </w:r>
                       <w:r>
                         <w:rPr>
@@ -5476,7 +5568,25 @@
           <w:sz w:val="24"/>
           <w:szCs w:val="24"/>
         </w:rPr>
-        <w:t>그 외의 추가 모니터링 적용대상은 클라우드센터와 협의하여 결정한다</w:t>
+        <w:t xml:space="preserve">그 외의 추가 모니터링 적용대상은 </w:t>
+      </w:r>
+      <w:proofErr w:type="spellStart"/>
+      <w:r>
+        <w:rPr>
+          <w:rFonts w:ascii="KoPub돋움체 Light" w:eastAsia="KoPub돋움체 Light" w:hAnsi="KoPub돋움체 Light" w:hint="eastAsia"/>
+          <w:sz w:val="24"/>
+          <w:szCs w:val="24"/>
+        </w:rPr>
+        <w:t>클라우드센터와</w:t>
+      </w:r>
+      <w:proofErr w:type="spellEnd"/>
+      <w:r>
+        <w:rPr>
+          <w:rFonts w:ascii="KoPub돋움체 Light" w:eastAsia="KoPub돋움체 Light" w:hAnsi="KoPub돋움체 Light" w:hint="eastAsia"/>
+          <w:sz w:val="24"/>
+          <w:szCs w:val="24"/>
+        </w:rPr>
+        <w:t xml:space="preserve"> 협의하여 결정한다</w:t>
       </w:r>
       <w:r>
         <w:rPr>
@@ -6269,6 +6379,7 @@
         </w:rPr>
         <w:t xml:space="preserve"> 영역에서 '상세 모니터링 해지'</w:t>
       </w:r>
+      <w:proofErr w:type="spellStart"/>
       <w:r>
         <w:rPr>
           <w:rFonts w:ascii="KoPub돋움체 Light" w:eastAsia="KoPub돋움체 Light" w:hAnsi="KoPub돋움체 Light" w:cs="Arial" w:hint="eastAsia"/>
@@ -6279,6 +6390,7 @@
         </w:rPr>
         <w:t>를</w:t>
       </w:r>
+      <w:proofErr w:type="spellEnd"/>
       <w:r>
         <w:rPr>
           <w:rFonts w:ascii="KoPub돋움체 Light" w:eastAsia="KoPub돋움체 Light" w:hAnsi="KoPub돋움체 Light" w:cs="Arial"/>
@@ -6671,6 +6783,7 @@
                 <w:shd w:val="clear" w:color="auto" w:fill="FFFFFF"/>
               </w:rPr>
             </w:pPr>
+            <w:proofErr w:type="gramStart"/>
             <w:r>
               <w:rPr>
                 <w:rFonts w:ascii="KoPub돋움체 Light" w:eastAsia="KoPub돋움체 Light" w:hAnsi="KoPub돋움체 Light" w:cs="Arial"/>
@@ -6678,7 +6791,17 @@
                 <w:sz w:val="22"/>
                 <w:shd w:val="clear" w:color="auto" w:fill="FFFFFF"/>
               </w:rPr>
-              <w:t>Used(%)</w:t>
+              <w:t>Used(</w:t>
+            </w:r>
+            <w:proofErr w:type="gramEnd"/>
+            <w:r>
+              <w:rPr>
+                <w:rFonts w:ascii="KoPub돋움체 Light" w:eastAsia="KoPub돋움체 Light" w:hAnsi="KoPub돋움체 Light" w:cs="Arial"/>
+                <w:spacing w:val="-7"/>
+                <w:sz w:val="22"/>
+                <w:shd w:val="clear" w:color="auto" w:fill="FFFFFF"/>
+              </w:rPr>
+              <w:t>%)</w:t>
             </w:r>
           </w:p>
         </w:tc>
@@ -6822,7 +6945,27 @@
                 <w:sz w:val="22"/>
                 <w:shd w:val="clear" w:color="auto" w:fill="FFFFFF"/>
               </w:rPr>
-              <w:t>CPU 코어별 감시 설정이 아니라 전체 CPU 코어의 합산</w:t>
+              <w:t xml:space="preserve">CPU </w:t>
+            </w:r>
+            <w:proofErr w:type="spellStart"/>
+            <w:r>
+              <w:rPr>
+                <w:rFonts w:ascii="KoPub돋움체 Light" w:eastAsia="KoPub돋움체 Light" w:hAnsi="KoPub돋움체 Light" w:cs="Arial"/>
+                <w:spacing w:val="-7"/>
+                <w:sz w:val="22"/>
+                <w:shd w:val="clear" w:color="auto" w:fill="FFFFFF"/>
+              </w:rPr>
+              <w:t>코어별</w:t>
+            </w:r>
+            <w:proofErr w:type="spellEnd"/>
+            <w:r>
+              <w:rPr>
+                <w:rFonts w:ascii="KoPub돋움체 Light" w:eastAsia="KoPub돋움체 Light" w:hAnsi="KoPub돋움체 Light" w:cs="Arial"/>
+                <w:spacing w:val="-7"/>
+                <w:sz w:val="22"/>
+                <w:shd w:val="clear" w:color="auto" w:fill="FFFFFF"/>
+              </w:rPr>
+              <w:t xml:space="preserve"> 감시 설정이 아니라 전체 CPU 코어의 합산</w:t>
             </w:r>
             <w:r>
               <w:rPr>
@@ -6891,6 +7034,8 @@
                 <w:shd w:val="clear" w:color="auto" w:fill="FFFFFF"/>
               </w:rPr>
             </w:pPr>
+            <w:proofErr w:type="spellStart"/>
+            <w:proofErr w:type="gramStart"/>
             <w:r>
               <w:rPr>
                 <w:rFonts w:ascii="KoPub돋움체 Light" w:eastAsia="KoPub돋움체 Light" w:hAnsi="KoPub돋움체 Light" w:cs="Arial"/>
@@ -6898,7 +7043,27 @@
                 <w:sz w:val="22"/>
                 <w:shd w:val="clear" w:color="auto" w:fill="FFFFFF"/>
               </w:rPr>
-              <w:t>iowait(%)</w:t>
+              <w:t>iowait</w:t>
+            </w:r>
+            <w:proofErr w:type="spellEnd"/>
+            <w:r>
+              <w:rPr>
+                <w:rFonts w:ascii="KoPub돋움체 Light" w:eastAsia="KoPub돋움체 Light" w:hAnsi="KoPub돋움체 Light" w:cs="Arial"/>
+                <w:spacing w:val="-7"/>
+                <w:sz w:val="22"/>
+                <w:shd w:val="clear" w:color="auto" w:fill="FFFFFF"/>
+              </w:rPr>
+              <w:t>(</w:t>
+            </w:r>
+            <w:proofErr w:type="gramEnd"/>
+            <w:r>
+              <w:rPr>
+                <w:rFonts w:ascii="KoPub돋움체 Light" w:eastAsia="KoPub돋움체 Light" w:hAnsi="KoPub돋움체 Light" w:cs="Arial"/>
+                <w:spacing w:val="-7"/>
+                <w:sz w:val="22"/>
+                <w:shd w:val="clear" w:color="auto" w:fill="FFFFFF"/>
+              </w:rPr>
+              <w:t>%)</w:t>
             </w:r>
           </w:p>
         </w:tc>
@@ -6925,7 +7090,27 @@
                 <w:sz w:val="22"/>
                 <w:shd w:val="clear" w:color="auto" w:fill="FFFFFF"/>
               </w:rPr>
-              <w:t>CPU iowait(%) 1분 평균값이 임계치 이상으로 지정한 시간만큼 지속될 때 발생한다.</w:t>
+              <w:t xml:space="preserve">CPU </w:t>
+            </w:r>
+            <w:proofErr w:type="spellStart"/>
+            <w:r>
+              <w:rPr>
+                <w:rFonts w:ascii="KoPub돋움체 Light" w:eastAsia="KoPub돋움체 Light" w:hAnsi="KoPub돋움체 Light" w:cs="Arial"/>
+                <w:spacing w:val="-7"/>
+                <w:sz w:val="22"/>
+                <w:shd w:val="clear" w:color="auto" w:fill="FFFFFF"/>
+              </w:rPr>
+              <w:t>iowait</w:t>
+            </w:r>
+            <w:proofErr w:type="spellEnd"/>
+            <w:r>
+              <w:rPr>
+                <w:rFonts w:ascii="KoPub돋움체 Light" w:eastAsia="KoPub돋움체 Light" w:hAnsi="KoPub돋움체 Light" w:cs="Arial"/>
+                <w:spacing w:val="-7"/>
+                <w:sz w:val="22"/>
+                <w:shd w:val="clear" w:color="auto" w:fill="FFFFFF"/>
+              </w:rPr>
+              <w:t>(%) 1분 평균값이 임계치 이상으로 지정한 시간만큼 지속될 때 발생한다.</w:t>
             </w:r>
           </w:p>
         </w:tc>
@@ -7081,6 +7266,7 @@
                 <w:shd w:val="clear" w:color="auto" w:fill="FFFFFF"/>
               </w:rPr>
             </w:pPr>
+            <w:proofErr w:type="gramStart"/>
             <w:r>
               <w:rPr>
                 <w:rFonts w:ascii="KoPub돋움체 Light" w:eastAsia="KoPub돋움체 Light" w:hAnsi="KoPub돋움체 Light" w:cs="Arial"/>
@@ -7089,7 +7275,18 @@
                 <w:sz w:val="22"/>
                 <w:shd w:val="clear" w:color="auto" w:fill="FFFFFF"/>
               </w:rPr>
-              <w:t>Used(%)</w:t>
+              <w:t>Used(</w:t>
+            </w:r>
+            <w:proofErr w:type="gramEnd"/>
+            <w:r>
+              <w:rPr>
+                <w:rFonts w:ascii="KoPub돋움체 Light" w:eastAsia="KoPub돋움체 Light" w:hAnsi="KoPub돋움체 Light" w:cs="Arial"/>
+                <w:color w:val="222222"/>
+                <w:spacing w:val="-7"/>
+                <w:sz w:val="22"/>
+                <w:shd w:val="clear" w:color="auto" w:fill="FFFFFF"/>
+              </w:rPr>
+              <w:t>%)</w:t>
             </w:r>
           </w:p>
         </w:tc>
@@ -9166,7 +9363,57 @@
           <w:sz w:val="24"/>
           <w:szCs w:val="24"/>
         </w:rPr>
-        <w:t>카카오톡 비즈메시지를 이용하여 알림 할 수 있다.</w:t>
+        <w:t>카카오톡</w:t>
+      </w:r>
+      <w:r>
+        <w:rPr>
+          <w:rFonts w:ascii="KoPub돋움체 Light" w:eastAsia="KoPub돋움체 Light" w:hAnsi="KoPub돋움체 Light" w:cs="Arial" w:hint="eastAsia"/>
+          <w:b w:val="0"/>
+          <w:bCs w:val="0"/>
+          <w:color w:val="222222"/>
+          <w:spacing w:val="-22"/>
+          <w:sz w:val="24"/>
+          <w:szCs w:val="24"/>
+        </w:rPr>
+        <w:t>,</w:t>
+      </w:r>
+      <w:r>
+        <w:rPr>
+          <w:rFonts w:ascii="KoPub돋움체 Light" w:eastAsia="KoPub돋움체 Light" w:hAnsi="KoPub돋움체 Light" w:cs="Arial" w:hint="eastAsia"/>
+          <w:b w:val="0"/>
+          <w:bCs w:val="0"/>
+          <w:color w:val="222222"/>
+          <w:spacing w:val="-22"/>
+          <w:sz w:val="24"/>
+          <w:szCs w:val="24"/>
+        </w:rPr>
+        <w:t xml:space="preserve"> </w:t>
+      </w:r>
+      <w:proofErr w:type="spellStart"/>
+      <w:r>
+        <w:rPr>
+          <w:rFonts w:ascii="KoPub돋움체 Light" w:eastAsia="KoPub돋움체 Light" w:hAnsi="KoPub돋움체 Light" w:cs="Arial" w:hint="eastAsia"/>
+          <w:b w:val="0"/>
+          <w:bCs w:val="0"/>
+          <w:color w:val="222222"/>
+          <w:spacing w:val="-22"/>
+          <w:sz w:val="24"/>
+          <w:szCs w:val="24"/>
+        </w:rPr>
+        <w:t>비즈메시지를</w:t>
+      </w:r>
+      <w:proofErr w:type="spellEnd"/>
+      <w:r>
+        <w:rPr>
+          <w:rFonts w:ascii="KoPub돋움체 Light" w:eastAsia="KoPub돋움체 Light" w:hAnsi="KoPub돋움체 Light" w:cs="Arial" w:hint="eastAsia"/>
+          <w:b w:val="0"/>
+          <w:bCs w:val="0"/>
+          <w:color w:val="222222"/>
+          <w:spacing w:val="-22"/>
+          <w:sz w:val="24"/>
+          <w:szCs w:val="24"/>
+        </w:rPr>
+        <w:t xml:space="preserve"> 이용하여 알림 할 수 있다.</w:t>
       </w:r>
     </w:p>
     <w:p>
@@ -9783,6 +10030,7 @@
         </w:rPr>
         <w:t xml:space="preserve"> </w:t>
       </w:r>
+      <w:proofErr w:type="spellStart"/>
       <w:r>
         <w:rPr>
           <w:rFonts w:ascii="KoPub돋움체 Light" w:eastAsia="KoPub돋움체 Light" w:hAnsi="KoPub돋움체 Light" w:hint="eastAsia"/>
@@ -9791,6 +10039,7 @@
         </w:rPr>
         <w:t>Sycros</w:t>
       </w:r>
+      <w:proofErr w:type="spellEnd"/>
       <w:r>
         <w:rPr>
           <w:rFonts w:ascii="KoPub돋움체 Light" w:eastAsia="KoPub돋움체 Light" w:hAnsi="KoPub돋움체 Light" w:hint="eastAsia"/>
@@ -9839,6 +10088,7 @@
         </w:rPr>
         <w:t xml:space="preserve"> </w:t>
       </w:r>
+      <w:proofErr w:type="spellStart"/>
       <w:r>
         <w:rPr>
           <w:rFonts w:ascii="KoPub돋움체 Light" w:eastAsia="KoPub돋움체 Light" w:hAnsi="KoPub돋움체 Light" w:hint="eastAsia"/>
@@ -9847,6 +10097,7 @@
         </w:rPr>
         <w:t>Sycros</w:t>
       </w:r>
+      <w:proofErr w:type="spellEnd"/>
       <w:r>
         <w:rPr>
           <w:rFonts w:ascii="KoPub돋움체 Light" w:eastAsia="KoPub돋움체 Light" w:hAnsi="KoPub돋움체 Light" w:hint="eastAsia"/>
@@ -9861,7 +10112,25 @@
           <w:sz w:val="24"/>
           <w:szCs w:val="24"/>
         </w:rPr>
-        <w:t xml:space="preserve"> 사용중인 클라우드 환경 내 시스템의 자원 관리, 성능 감시, 각종 로그 감시, 분석, 보고서 작성 및 장애 관리 등의 다양한 기능을 제공하며, 더불어 클라우드 환경 내의 멀티 계정/멀티존에 구축된 VM들도 통합하여 모니터링 할 수 있다.</w:t>
+        <w:t xml:space="preserve"> 사용중인 클라우드 환경 내 시스템의 자원 관리, 성능 감시, 각종 로그 감시, 분석, 보고서 작성 및 장애 관리 등의 다양한 기능을 제공하며, 더불어 클라우드 환경 내의 멀티 계정/</w:t>
+      </w:r>
+      <w:proofErr w:type="spellStart"/>
+      <w:r>
+        <w:rPr>
+          <w:rFonts w:ascii="KoPub돋움체 Light" w:eastAsia="KoPub돋움체 Light" w:hAnsi="KoPub돋움체 Light" w:hint="eastAsia"/>
+          <w:sz w:val="24"/>
+          <w:szCs w:val="24"/>
+        </w:rPr>
+        <w:t>멀티존에</w:t>
+      </w:r>
+      <w:proofErr w:type="spellEnd"/>
+      <w:r>
+        <w:rPr>
+          <w:rFonts w:ascii="KoPub돋움체 Light" w:eastAsia="KoPub돋움체 Light" w:hAnsi="KoPub돋움체 Light" w:hint="eastAsia"/>
+          <w:sz w:val="24"/>
+          <w:szCs w:val="24"/>
+        </w:rPr>
+        <w:t xml:space="preserve"> 구축된 VM들도 통합하여 모니터링 할 수 있다.</w:t>
       </w:r>
     </w:p>
     <w:p>
@@ -10361,6 +10630,7 @@
         </w:rPr>
         <w:t xml:space="preserve">Watch </w:t>
       </w:r>
+      <w:proofErr w:type="spellStart"/>
       <w:r>
         <w:rPr>
           <w:rFonts w:ascii="KoPub돋움체 Light" w:eastAsia="KoPub돋움체 Light" w:hAnsi="KoPub돋움체 Light" w:cs="Arial" w:hint="eastAsia"/>
@@ -10370,7 +10640,19 @@
           <w:szCs w:val="24"/>
           <w:shd w:val="clear" w:color="auto" w:fill="FFFFFF"/>
         </w:rPr>
-        <w:t>메트릭 통계 그래프를 활용하여 기본적인 서버 사용 추이나 패턴을 손 쉽게 파악할 수 있</w:t>
+        <w:t>메트릭</w:t>
+      </w:r>
+      <w:proofErr w:type="spellEnd"/>
+      <w:r>
+        <w:rPr>
+          <w:rFonts w:ascii="KoPub돋움체 Light" w:eastAsia="KoPub돋움체 Light" w:hAnsi="KoPub돋움체 Light" w:cs="Arial" w:hint="eastAsia"/>
+          <w:bCs/>
+          <w:spacing w:val="-7"/>
+          <w:sz w:val="24"/>
+          <w:szCs w:val="24"/>
+          <w:shd w:val="clear" w:color="auto" w:fill="FFFFFF"/>
+        </w:rPr>
+        <w:t xml:space="preserve"> 통계 그래프를 활용하여 기본적인 서버 사용 추이나 패턴을 손 쉽게 파악할 수 있</w:t>
       </w:r>
       <w:r>
         <w:rPr>
@@ -10976,6 +11258,7 @@
         </w:rPr>
         <w:t xml:space="preserve">, </w:t>
       </w:r>
+      <w:proofErr w:type="spellStart"/>
       <w:r>
         <w:rPr>
           <w:rFonts w:ascii="KoPub돋움체 Light" w:eastAsia="KoPub돋움체 Light" w:hAnsi="KoPub돋움체 Light" w:hint="eastAsia"/>
@@ -10984,7 +11267,18 @@
           <w:sz w:val="24"/>
           <w:szCs w:val="24"/>
         </w:rPr>
-        <w:t>이벤트뷰에서 실시간으로 발생하는 이벤트를 모니터링 할 수 있다.</w:t>
+        <w:t>이벤트뷰에서</w:t>
+      </w:r>
+      <w:proofErr w:type="spellEnd"/>
+      <w:r>
+        <w:rPr>
+          <w:rFonts w:ascii="KoPub돋움체 Light" w:eastAsia="KoPub돋움체 Light" w:hAnsi="KoPub돋움체 Light" w:hint="eastAsia"/>
+          <w:color w:val="333336"/>
+          <w:spacing w:val="-8"/>
+          <w:sz w:val="24"/>
+          <w:szCs w:val="24"/>
+        </w:rPr>
+        <w:t xml:space="preserve"> 실시간으로 발생하는 이벤트를 모니터링 할 수 있다.</w:t>
       </w:r>
     </w:p>
     <w:p>
@@ -11711,6 +12005,7 @@
                 <w:szCs w:val="24"/>
               </w:rPr>
             </w:pPr>
+            <w:proofErr w:type="spellStart"/>
             <w:r>
               <w:rPr>
                 <w:rFonts w:ascii="KoPub돋움체 Light" w:eastAsia="KoPub돋움체 Light" w:hAnsi="KoPub돋움체 Light" w:hint="eastAsia"/>
@@ -11720,6 +12015,7 @@
               </w:rPr>
               <w:t>제공량</w:t>
             </w:r>
+            <w:proofErr w:type="spellEnd"/>
           </w:p>
         </w:tc>
       </w:tr>
@@ -11783,8 +12079,19 @@
                 <w:sz w:val="24"/>
                 <w:szCs w:val="24"/>
               </w:rPr>
-              <w:t>결제 수단을 등록한 회원당</w:t>
-            </w:r>
+              <w:t xml:space="preserve">결제 수단을 등록한 </w:t>
+            </w:r>
+            <w:proofErr w:type="spellStart"/>
+            <w:r>
+              <w:rPr>
+                <w:rFonts w:ascii="KoPub돋움체 Light" w:eastAsia="KoPub돋움체 Light" w:hAnsi="KoPub돋움체 Light" w:hint="eastAsia"/>
+                <w:bCs/>
+                <w:sz w:val="24"/>
+                <w:szCs w:val="24"/>
+              </w:rPr>
+              <w:t>회원당</w:t>
+            </w:r>
+            <w:proofErr w:type="spellEnd"/>
           </w:p>
         </w:tc>
         <w:tc>
@@ -11948,6 +12255,7 @@
         </w:rPr>
         <w:t xml:space="preserve"> </w:t>
       </w:r>
+      <w:proofErr w:type="spellStart"/>
       <w:r>
         <w:rPr>
           <w:rFonts w:ascii="KoPub돋움체 Light" w:eastAsia="KoPub돋움체 Light" w:hAnsi="KoPub돋움체 Light" w:hint="eastAsia"/>
@@ -11955,7 +12263,17 @@
           <w:sz w:val="24"/>
           <w:szCs w:val="24"/>
         </w:rPr>
-        <w:t>리전별로 구분하여 정책이 적용</w:t>
+        <w:t>리전별로</w:t>
+      </w:r>
+      <w:proofErr w:type="spellEnd"/>
+      <w:r>
+        <w:rPr>
+          <w:rFonts w:ascii="KoPub돋움체 Light" w:eastAsia="KoPub돋움체 Light" w:hAnsi="KoPub돋움체 Light" w:hint="eastAsia"/>
+          <w:bCs/>
+          <w:sz w:val="24"/>
+          <w:szCs w:val="24"/>
+        </w:rPr>
+        <w:t xml:space="preserve"> 구분하여 정책이 적용</w:t>
       </w:r>
       <w:r>
         <w:rPr>
@@ -12082,6 +12400,7 @@
                 <w:szCs w:val="24"/>
               </w:rPr>
             </w:pPr>
+            <w:proofErr w:type="spellStart"/>
             <w:r>
               <w:rPr>
                 <w:rFonts w:ascii="KoPub돋움체 Light" w:eastAsia="KoPub돋움체 Light" w:hAnsi="KoPub돋움체 Light" w:hint="eastAsia"/>
@@ -12091,6 +12410,7 @@
               </w:rPr>
               <w:t>제공량</w:t>
             </w:r>
+            <w:proofErr w:type="spellEnd"/>
           </w:p>
         </w:tc>
       </w:tr>
@@ -14359,7 +14679,27 @@
           <w:sz w:val="24"/>
           <w:szCs w:val="24"/>
         </w:rPr>
-        <w:t xml:space="preserve"> 콘솔에서 프로젝트 내 리소스 상태 현황 조회를 위한 ‘프로젝트 대시보드’ 제공 한다.</w:t>
+        <w:t xml:space="preserve"> 콘솔에서 프로젝트 내 리소스 상태 현황 조회를 위한 ‘프로젝트 대시보드’ </w:t>
+      </w:r>
+      <w:proofErr w:type="gramStart"/>
+      <w:r>
+        <w:rPr>
+          <w:rFonts w:ascii="KoPub돋움체 Light" w:eastAsia="KoPub돋움체 Light" w:hAnsi="KoPub돋움체 Light"/>
+          <w:bCs/>
+          <w:sz w:val="24"/>
+          <w:szCs w:val="24"/>
+        </w:rPr>
+        <w:t>제공 한다</w:t>
+      </w:r>
+      <w:proofErr w:type="gramEnd"/>
+      <w:r>
+        <w:rPr>
+          <w:rFonts w:ascii="KoPub돋움체 Light" w:eastAsia="KoPub돋움체 Light" w:hAnsi="KoPub돋움체 Light"/>
+          <w:bCs/>
+          <w:sz w:val="24"/>
+          <w:szCs w:val="24"/>
+        </w:rPr>
+        <w:t>.</w:t>
       </w:r>
       <w:r>
         <w:rPr>
@@ -14899,13 +15239,7 @@
     </w:p>
     <w:p>
       <w:pPr>
-        <w:pStyle w:val="a6"/>
-        <w:numPr>
-          <w:ilvl w:val="1"/>
-          <w:numId w:val="30"/>
-        </w:numPr>
         <w:spacing w:after="0"/>
-        <w:ind w:leftChars="0" w:left="284" w:hanging="284"/>
         <w:rPr>
           <w:rFonts w:ascii="KoPub돋움체 Light" w:eastAsia="KoPub돋움체 Light" w:hAnsi="KoPub돋움체 Light" w:cs="Arial"/>
           <w:bCs/>
@@ -14915,17 +15249,6 @@
           <w:shd w:val="clear" w:color="auto" w:fill="FFFFFF"/>
         </w:rPr>
       </w:pPr>
-      <w:r>
-        <w:rPr>
-          <w:rFonts w:ascii="KoPub돋움체 Light" w:eastAsia="KoPub돋움체 Light" w:hAnsi="KoPub돋움체 Light" w:cs="Arial"/>
-          <w:bCs/>
-          <w:spacing w:val="-7"/>
-          <w:sz w:val="24"/>
-          <w:szCs w:val="24"/>
-          <w:shd w:val="clear" w:color="auto" w:fill="FFFFFF"/>
-        </w:rPr>
-        <w:t xml:space="preserve"> </w:t>
-      </w:r>
       <w:r>
         <w:rPr>
           <w:rFonts w:ascii="KoPub돋움체 Light" w:eastAsia="KoPub돋움체 Light" w:hAnsi="KoPub돋움체 Light" w:cs="Arial" w:hint="eastAsia"/>
@@ -15488,7 +15811,29 @@
                 <w:szCs w:val="24"/>
                 <w:shd w:val="clear" w:color="auto" w:fill="FFFFFF"/>
               </w:rPr>
-              <w:t>항목, Tibero 12개</w:t>
+              <w:t xml:space="preserve">항목, </w:t>
+            </w:r>
+            <w:proofErr w:type="spellStart"/>
+            <w:r>
+              <w:rPr>
+                <w:rFonts w:ascii="KoPub돋움체 Light" w:eastAsia="KoPub돋움체 Light" w:hAnsi="KoPub돋움체 Light" w:cs="Arial"/>
+                <w:spacing w:val="-7"/>
+                <w:sz w:val="24"/>
+                <w:szCs w:val="24"/>
+                <w:shd w:val="clear" w:color="auto" w:fill="FFFFFF"/>
+              </w:rPr>
+              <w:t>Tibero</w:t>
+            </w:r>
+            <w:proofErr w:type="spellEnd"/>
+            <w:r>
+              <w:rPr>
+                <w:rFonts w:ascii="KoPub돋움체 Light" w:eastAsia="KoPub돋움체 Light" w:hAnsi="KoPub돋움체 Light" w:cs="Arial"/>
+                <w:spacing w:val="-7"/>
+                <w:sz w:val="24"/>
+                <w:szCs w:val="24"/>
+                <w:shd w:val="clear" w:color="auto" w:fill="FFFFFF"/>
+              </w:rPr>
+              <w:t xml:space="preserve"> 12개</w:t>
             </w:r>
             <w:r>
               <w:rPr>
@@ -16231,17 +16576,6 @@
       </w:pPr>
       <w:r>
         <w:rPr>
-          <w:rFonts w:ascii="KoPub돋움체 Light" w:eastAsia="KoPub돋움체 Light" w:hAnsi="KoPub돋움체 Light" w:cs="Arial" w:hint="eastAsia"/>
-          <w:bCs/>
-          <w:spacing w:val="-7"/>
-          <w:sz w:val="24"/>
-          <w:szCs w:val="24"/>
-          <w:shd w:val="clear" w:color="auto" w:fill="FFFFFF"/>
-        </w:rPr>
-        <w:t>①</w:t>
-      </w:r>
-      <w:r>
-        <w:rPr>
           <w:rFonts w:ascii="KoPub돋움체 Light" w:eastAsia="KoPub돋움체 Light" w:hAnsi="KoPub돋움체 Light" w:cs="Arial"/>
           <w:bCs/>
           <w:spacing w:val="-7"/>
@@ -16249,8 +16583,9 @@
           <w:szCs w:val="24"/>
           <w:shd w:val="clear" w:color="auto" w:fill="FFFFFF"/>
         </w:rPr>
-        <w:t xml:space="preserve"> </w:t>
-      </w:r>
+        <w:t xml:space="preserve">IaaS와 PaaS 상품을 프로그램적으로 </w:t>
+      </w:r>
+      <w:proofErr w:type="spellStart"/>
       <w:r>
         <w:rPr>
           <w:rFonts w:ascii="KoPub돋움체 Light" w:eastAsia="KoPub돋움체 Light" w:hAnsi="KoPub돋움체 Light" w:cs="Arial"/>
@@ -16260,7 +16595,67 @@
           <w:szCs w:val="24"/>
           <w:shd w:val="clear" w:color="auto" w:fill="FFFFFF"/>
         </w:rPr>
-        <w:t>IaaS와 PaaS 상품을 프로그램적으로 이용할수 있도록 지원하는 응용 프로그램인터페이스(Application Programming Interfase, API)를 제공하며, 모니터링 서비스에 대한 간략한 설명 및 API를 호출하는 방식으로 RESTful 방식과 JSON 형식으로 서비스 제공한다.</w:t>
+        <w:t>이용할수</w:t>
+      </w:r>
+      <w:proofErr w:type="spellEnd"/>
+      <w:r>
+        <w:rPr>
+          <w:rFonts w:ascii="KoPub돋움체 Light" w:eastAsia="KoPub돋움체 Light" w:hAnsi="KoPub돋움체 Light" w:cs="Arial"/>
+          <w:bCs/>
+          <w:spacing w:val="-7"/>
+          <w:sz w:val="24"/>
+          <w:szCs w:val="24"/>
+          <w:shd w:val="clear" w:color="auto" w:fill="FFFFFF"/>
+        </w:rPr>
+        <w:t xml:space="preserve"> 있도록 지원하는 응용 </w:t>
+      </w:r>
+      <w:proofErr w:type="spellStart"/>
+      <w:r>
+        <w:rPr>
+          <w:rFonts w:ascii="KoPub돋움체 Light" w:eastAsia="KoPub돋움체 Light" w:hAnsi="KoPub돋움체 Light" w:cs="Arial"/>
+          <w:bCs/>
+          <w:spacing w:val="-7"/>
+          <w:sz w:val="24"/>
+          <w:szCs w:val="24"/>
+          <w:shd w:val="clear" w:color="auto" w:fill="FFFFFF"/>
+        </w:rPr>
+        <w:t>프로그램인터페이스</w:t>
+      </w:r>
+      <w:proofErr w:type="spellEnd"/>
+      <w:r>
+        <w:rPr>
+          <w:rFonts w:ascii="KoPub돋움체 Light" w:eastAsia="KoPub돋움체 Light" w:hAnsi="KoPub돋움체 Light" w:cs="Arial"/>
+          <w:bCs/>
+          <w:spacing w:val="-7"/>
+          <w:sz w:val="24"/>
+          <w:szCs w:val="24"/>
+          <w:shd w:val="clear" w:color="auto" w:fill="FFFFFF"/>
+        </w:rPr>
+        <w:t xml:space="preserve">(Application Programming </w:t>
+      </w:r>
+      <w:proofErr w:type="spellStart"/>
+      <w:r>
+        <w:rPr>
+          <w:rFonts w:ascii="KoPub돋움체 Light" w:eastAsia="KoPub돋움체 Light" w:hAnsi="KoPub돋움체 Light" w:cs="Arial"/>
+          <w:bCs/>
+          <w:spacing w:val="-7"/>
+          <w:sz w:val="24"/>
+          <w:szCs w:val="24"/>
+          <w:shd w:val="clear" w:color="auto" w:fill="FFFFFF"/>
+        </w:rPr>
+        <w:t>Interfase</w:t>
+      </w:r>
+      <w:proofErr w:type="spellEnd"/>
+      <w:r>
+        <w:rPr>
+          <w:rFonts w:ascii="KoPub돋움체 Light" w:eastAsia="KoPub돋움체 Light" w:hAnsi="KoPub돋움체 Light" w:cs="Arial"/>
+          <w:bCs/>
+          <w:spacing w:val="-7"/>
+          <w:sz w:val="24"/>
+          <w:szCs w:val="24"/>
+          <w:shd w:val="clear" w:color="auto" w:fill="FFFFFF"/>
+        </w:rPr>
+        <w:t>, API)를 제공하며, 모니터링 서비스에 대한 간략한 설명 및 API를 호출하는 방식으로 RESTful 방식과 JSON 형식으로 서비스 제공한다.</w:t>
       </w:r>
     </w:p>
     <w:p>
@@ -16486,7 +16881,7 @@
           <w:sz w:val="24"/>
           <w:szCs w:val="24"/>
         </w:rPr>
-        <w:t xml:space="preserve">① 모니터링 서비스 신청한 고객에게는 </w:t>
+        <w:t xml:space="preserve">모니터링 서비스 신청한 고객에게는 </w:t>
       </w:r>
       <w:r>
         <w:rPr>
@@ -17492,34 +17887,10 @@
     </w:p>
     <w:p>
       <w:pPr>
-        <w:spacing w:after="0"/>
-        <w:rPr>
-          <w:rFonts w:ascii="KoPub돋움체 Light" w:eastAsia="KoPub돋움체 Light" w:hAnsi="KoPub돋움체 Light" w:cs="Arial"/>
-          <w:bCs/>
-          <w:spacing w:val="-7"/>
-          <w:sz w:val="24"/>
-          <w:szCs w:val="24"/>
-          <w:shd w:val="clear" w:color="auto" w:fill="FFFFFF"/>
-        </w:rPr>
-      </w:pPr>
-      <w:r>
-        <w:rPr>
-          <w:rFonts w:ascii="KoPub돋움체 Light" w:eastAsia="KoPub돋움체 Light" w:hAnsi="KoPub돋움체 Light" w:cs="Arial" w:hint="eastAsia"/>
-          <w:bCs/>
-          <w:spacing w:val="-7"/>
-          <w:sz w:val="24"/>
-          <w:szCs w:val="24"/>
-          <w:shd w:val="clear" w:color="auto" w:fill="FFFFFF"/>
-        </w:rPr>
-        <w:t>① 설정한 감시 조건을 충족하는 상황이 발생했을 때 알림을 제공한다.</w:t>
-      </w:r>
-    </w:p>
-    <w:p>
-      <w:pPr>
         <w:pStyle w:val="a6"/>
         <w:numPr>
-          <w:ilvl w:val="1"/>
-          <w:numId w:val="30"/>
+          <w:ilvl w:val="0"/>
+          <w:numId w:val="46"/>
         </w:numPr>
         <w:spacing w:after="0"/>
         <w:ind w:leftChars="0"/>
@@ -17541,7 +17912,37 @@
           <w:szCs w:val="24"/>
           <w:shd w:val="clear" w:color="auto" w:fill="FFFFFF"/>
         </w:rPr>
-        <w:t xml:space="preserve"> 알림 방법은 이메일이나 </w:t>
+        <w:t>설정한 감시 조건을 충족하는 상황이 발생했을 때 알림을 제공한다.</w:t>
+      </w:r>
+    </w:p>
+    <w:p>
+      <w:pPr>
+        <w:pStyle w:val="a6"/>
+        <w:numPr>
+          <w:ilvl w:val="0"/>
+          <w:numId w:val="46"/>
+        </w:numPr>
+        <w:spacing w:after="0"/>
+        <w:ind w:leftChars="0"/>
+        <w:rPr>
+          <w:rFonts w:ascii="KoPub돋움체 Light" w:eastAsia="KoPub돋움체 Light" w:hAnsi="KoPub돋움체 Light" w:cs="Arial"/>
+          <w:bCs/>
+          <w:spacing w:val="-7"/>
+          <w:sz w:val="24"/>
+          <w:szCs w:val="24"/>
+          <w:shd w:val="clear" w:color="auto" w:fill="FFFFFF"/>
+        </w:rPr>
+      </w:pPr>
+      <w:r>
+        <w:rPr>
+          <w:rFonts w:ascii="KoPub돋움체 Light" w:eastAsia="KoPub돋움체 Light" w:hAnsi="KoPub돋움체 Light" w:cs="Arial" w:hint="eastAsia"/>
+          <w:bCs/>
+          <w:spacing w:val="-7"/>
+          <w:sz w:val="24"/>
+          <w:szCs w:val="24"/>
+          <w:shd w:val="clear" w:color="auto" w:fill="FFFFFF"/>
+        </w:rPr>
+        <w:t xml:space="preserve">알림 방법은 이메일이나 </w:t>
       </w:r>
       <w:r>
         <w:rPr>
@@ -19856,6 +20257,92 @@
     </w:lvl>
   </w:abstractNum>
   <w:abstractNum w:abstractNumId="19" w15:restartNumberingAfterBreak="0">
+    <w:nsid w:val="32407280"/>
+    <w:multiLevelType w:val="hybridMultilevel"/>
+    <w:tmpl w:val="DC96EA58"/>
+    <w:lvl w:ilvl="0" w:tplc="04090011">
+      <w:start w:val="1"/>
+      <w:numFmt w:val="decimalEnclosedCircle"/>
+      <w:lvlText w:val="%1"/>
+      <w:lvlJc w:val="left"/>
+      <w:pPr>
+        <w:ind w:left="800" w:hanging="400"/>
+      </w:pPr>
+    </w:lvl>
+    <w:lvl w:ilvl="1" w:tplc="04090019">
+      <w:start w:val="1"/>
+      <w:numFmt w:val="upperLetter"/>
+      <w:lvlText w:val="%2."/>
+      <w:lvlJc w:val="left"/>
+      <w:pPr>
+        <w:ind w:left="1200" w:hanging="400"/>
+      </w:pPr>
+    </w:lvl>
+    <w:lvl w:ilvl="2" w:tplc="0409001B" w:tentative="1">
+      <w:start w:val="1"/>
+      <w:numFmt w:val="lowerRoman"/>
+      <w:lvlText w:val="%3."/>
+      <w:lvlJc w:val="right"/>
+      <w:pPr>
+        <w:ind w:left="1600" w:hanging="400"/>
+      </w:pPr>
+    </w:lvl>
+    <w:lvl w:ilvl="3" w:tplc="0409000F" w:tentative="1">
+      <w:start w:val="1"/>
+      <w:numFmt w:val="decimal"/>
+      <w:lvlText w:val="%4."/>
+      <w:lvlJc w:val="left"/>
+      <w:pPr>
+        <w:ind w:left="2000" w:hanging="400"/>
+      </w:pPr>
+    </w:lvl>
+    <w:lvl w:ilvl="4" w:tplc="04090019" w:tentative="1">
+      <w:start w:val="1"/>
+      <w:numFmt w:val="upperLetter"/>
+      <w:lvlText w:val="%5."/>
+      <w:lvlJc w:val="left"/>
+      <w:pPr>
+        <w:ind w:left="2400" w:hanging="400"/>
+      </w:pPr>
+    </w:lvl>
+    <w:lvl w:ilvl="5" w:tplc="0409001B" w:tentative="1">
+      <w:start w:val="1"/>
+      <w:numFmt w:val="lowerRoman"/>
+      <w:lvlText w:val="%6."/>
+      <w:lvlJc w:val="right"/>
+      <w:pPr>
+        <w:ind w:left="2800" w:hanging="400"/>
+      </w:pPr>
+    </w:lvl>
+    <w:lvl w:ilvl="6" w:tplc="0409000F" w:tentative="1">
+      <w:start w:val="1"/>
+      <w:numFmt w:val="decimal"/>
+      <w:lvlText w:val="%7."/>
+      <w:lvlJc w:val="left"/>
+      <w:pPr>
+        <w:ind w:left="3200" w:hanging="400"/>
+      </w:pPr>
+    </w:lvl>
+    <w:lvl w:ilvl="7" w:tplc="04090019" w:tentative="1">
+      <w:start w:val="1"/>
+      <w:numFmt w:val="upperLetter"/>
+      <w:lvlText w:val="%8."/>
+      <w:lvlJc w:val="left"/>
+      <w:pPr>
+        <w:ind w:left="3600" w:hanging="400"/>
+      </w:pPr>
+    </w:lvl>
+    <w:lvl w:ilvl="8" w:tplc="0409001B" w:tentative="1">
+      <w:start w:val="1"/>
+      <w:numFmt w:val="lowerRoman"/>
+      <w:lvlText w:val="%9."/>
+      <w:lvlJc w:val="right"/>
+      <w:pPr>
+        <w:ind w:left="4000" w:hanging="400"/>
+      </w:pPr>
+    </w:lvl>
+  </w:abstractNum>
+  <w:abstractNum w:abstractNumId="20" w15:restartNumberingAfterBreak="0">
     <w:nsid w:val="35CC07EE"/>
     <w:multiLevelType w:val="hybridMultilevel"/>
     <w:tmpl w:val="E618C998"/>
@@ -19967,7 +20454,7 @@
       </w:rPr>
     </w:lvl>
   </w:abstractNum>
-  <w:abstractNum w:abstractNumId="20" w15:restartNumberingAfterBreak="0">
+  <w:abstractNum w:abstractNumId="21" w15:restartNumberingAfterBreak="0">
     <w:nsid w:val="367856DF"/>
     <w:multiLevelType w:val="hybridMultilevel"/>
     <w:tmpl w:val="EBB66598"/>
@@ -20056,7 +20543,7 @@
       </w:pPr>
     </w:lvl>
   </w:abstractNum>
-  <w:abstractNum w:abstractNumId="21" w15:restartNumberingAfterBreak="0">
+  <w:abstractNum w:abstractNumId="22" w15:restartNumberingAfterBreak="0">
     <w:nsid w:val="3839272B"/>
     <w:multiLevelType w:val="hybridMultilevel"/>
     <w:tmpl w:val="D904EED2"/>
@@ -20169,7 +20656,7 @@
       </w:rPr>
     </w:lvl>
   </w:abstractNum>
-  <w:abstractNum w:abstractNumId="22" w15:restartNumberingAfterBreak="0">
+  <w:abstractNum w:abstractNumId="23" w15:restartNumberingAfterBreak="0">
     <w:nsid w:val="3B060B96"/>
     <w:multiLevelType w:val="hybridMultilevel"/>
     <w:tmpl w:val="B75CF2D4"/>
@@ -20258,7 +20745,7 @@
       </w:pPr>
     </w:lvl>
   </w:abstractNum>
-  <w:abstractNum w:abstractNumId="23" w15:restartNumberingAfterBreak="0">
+  <w:abstractNum w:abstractNumId="24" w15:restartNumberingAfterBreak="0">
     <w:nsid w:val="3B822898"/>
     <w:multiLevelType w:val="hybridMultilevel"/>
     <w:tmpl w:val="0C7AE474"/>
@@ -20370,7 +20857,7 @@
       </w:rPr>
     </w:lvl>
   </w:abstractNum>
-  <w:abstractNum w:abstractNumId="24" w15:restartNumberingAfterBreak="0">
+  <w:abstractNum w:abstractNumId="25" w15:restartNumberingAfterBreak="0">
     <w:nsid w:val="3DA060C1"/>
     <w:multiLevelType w:val="hybridMultilevel"/>
     <w:tmpl w:val="86BA262E"/>
@@ -20459,7 +20946,7 @@
       </w:pPr>
     </w:lvl>
   </w:abstractNum>
-  <w:abstractNum w:abstractNumId="25" w15:restartNumberingAfterBreak="0">
+  <w:abstractNum w:abstractNumId="26" w15:restartNumberingAfterBreak="0">
     <w:nsid w:val="3F445A40"/>
     <w:multiLevelType w:val="multilevel"/>
     <w:tmpl w:val="1554981C"/>
@@ -20608,7 +21095,7 @@
       </w:rPr>
     </w:lvl>
   </w:abstractNum>
-  <w:abstractNum w:abstractNumId="26" w15:restartNumberingAfterBreak="0">
+  <w:abstractNum w:abstractNumId="27" w15:restartNumberingAfterBreak="0">
     <w:nsid w:val="3FAC6657"/>
     <w:multiLevelType w:val="hybridMultilevel"/>
     <w:tmpl w:val="DD4C3AF4"/>
@@ -20694,7 +21181,96 @@
       </w:pPr>
     </w:lvl>
   </w:abstractNum>
-  <w:abstractNum w:abstractNumId="27" w15:restartNumberingAfterBreak="0">
+  <w:abstractNum w:abstractNumId="28" w15:restartNumberingAfterBreak="0">
+    <w:nsid w:val="407E53B5"/>
+    <w:multiLevelType w:val="hybridMultilevel"/>
+    <w:tmpl w:val="FBF6B2D2"/>
+    <w:lvl w:ilvl="0" w:tplc="D9BA4EFC">
+      <w:start w:val="1"/>
+      <w:numFmt w:val="decimalEnclosedCircle"/>
+      <w:lvlText w:val="%1"/>
+      <w:lvlJc w:val="left"/>
+      <w:pPr>
+        <w:ind w:left="800" w:hanging="400"/>
+      </w:pPr>
+      <w:rPr>
+        <w:rFonts w:ascii="KoPub돋움체 Light" w:eastAsia="KoPub돋움체 Light" w:hAnsi="KoPub돋움체 Light" w:hint="default"/>
+      </w:rPr>
+    </w:lvl>
+    <w:lvl w:ilvl="1" w:tplc="04090019" w:tentative="1">
+      <w:start w:val="1"/>
+      <w:numFmt w:val="upperLetter"/>
+      <w:lvlText w:val="%2."/>
+      <w:lvlJc w:val="left"/>
+      <w:pPr>
+        <w:ind w:left="1200" w:hanging="400"/>
+      </w:pPr>
+    </w:lvl>
+    <w:lvl w:ilvl="2" w:tplc="0409001B" w:tentative="1">
+      <w:start w:val="1"/>
+      <w:numFmt w:val="lowerRoman"/>
+      <w:lvlText w:val="%3."/>
+      <w:lvlJc w:val="right"/>
+      <w:pPr>
+        <w:ind w:left="1600" w:hanging="400"/>
+      </w:pPr>
+    </w:lvl>
+    <w:lvl w:ilvl="3" w:tplc="0409000F" w:tentative="1">
+      <w:start w:val="1"/>
+      <w:numFmt w:val="decimal"/>
+      <w:lvlText w:val="%4."/>
+      <w:lvlJc w:val="left"/>
+      <w:pPr>
+        <w:ind w:left="2000" w:hanging="400"/>
+      </w:pPr>
+    </w:lvl>
+    <w:lvl w:ilvl="4" w:tplc="04090019" w:tentative="1">
+      <w:start w:val="1"/>
+      <w:numFmt w:val="upperLetter"/>
+      <w:lvlText w:val="%5."/>
+      <w:lvlJc w:val="left"/>
+      <w:pPr>
+        <w:ind w:left="2400" w:hanging="400"/>
+      </w:pPr>
+    </w:lvl>
+    <w:lvl w:ilvl="5" w:tplc="0409001B" w:tentative="1">
+      <w:start w:val="1"/>
+      <w:numFmt w:val="lowerRoman"/>
+      <w:lvlText w:val="%6."/>
+      <w:lvlJc w:val="right"/>
+      <w:pPr>
+        <w:ind w:left="2800" w:hanging="400"/>
+      </w:pPr>
+    </w:lvl>
+    <w:lvl w:ilvl="6" w:tplc="0409000F" w:tentative="1">
+      <w:start w:val="1"/>
+      <w:numFmt w:val="decimal"/>
+      <w:lvlText w:val="%7."/>
+      <w:lvlJc w:val="left"/>
+      <w:pPr>
+        <w:ind w:left="3200" w:hanging="400"/>
+      </w:pPr>
+    </w:lvl>
+    <w:lvl w:ilvl="7" w:tplc="04090019" w:tentative="1">
+      <w:start w:val="1"/>
+      <w:numFmt w:val="upperLetter"/>
+      <w:lvlText w:val="%8."/>
+      <w:lvlJc w:val="left"/>
+      <w:pPr>
+        <w:ind w:left="3600" w:hanging="400"/>
+      </w:pPr>
+    </w:lvl>
+    <w:lvl w:ilvl="8" w:tplc="0409001B" w:tentative="1">
+      <w:start w:val="1"/>
+      <w:numFmt w:val="lowerRoman"/>
+      <w:lvlText w:val="%9."/>
+      <w:lvlJc w:val="right"/>
+      <w:pPr>
+        <w:ind w:left="4000" w:hanging="400"/>
+      </w:pPr>
+    </w:lvl>
+  </w:abstractNum>
+  <w:abstractNum w:abstractNumId="29" w15:restartNumberingAfterBreak="0">
     <w:nsid w:val="417E329E"/>
     <w:multiLevelType w:val="hybridMultilevel"/>
     <w:tmpl w:val="1AD23DBC"/>
@@ -20807,7 +21383,7 @@
       </w:rPr>
     </w:lvl>
   </w:abstractNum>
-  <w:abstractNum w:abstractNumId="28" w15:restartNumberingAfterBreak="0">
+  <w:abstractNum w:abstractNumId="30" w15:restartNumberingAfterBreak="0">
     <w:nsid w:val="42B97D6B"/>
     <w:multiLevelType w:val="hybridMultilevel"/>
     <w:tmpl w:val="DF182838"/>
@@ -20896,7 +21472,7 @@
       </w:pPr>
     </w:lvl>
   </w:abstractNum>
-  <w:abstractNum w:abstractNumId="29" w15:restartNumberingAfterBreak="0">
+  <w:abstractNum w:abstractNumId="31" w15:restartNumberingAfterBreak="0">
     <w:nsid w:val="441C28DD"/>
     <w:multiLevelType w:val="hybridMultilevel"/>
     <w:tmpl w:val="B584FDD8"/>
@@ -20982,7 +21558,7 @@
       </w:pPr>
     </w:lvl>
   </w:abstractNum>
-  <w:abstractNum w:abstractNumId="30" w15:restartNumberingAfterBreak="0">
+  <w:abstractNum w:abstractNumId="32" w15:restartNumberingAfterBreak="0">
     <w:nsid w:val="45B97AA8"/>
     <w:multiLevelType w:val="hybridMultilevel"/>
     <w:tmpl w:val="AF26EB96"/>
@@ -21068,7 +21644,7 @@
       </w:pPr>
     </w:lvl>
   </w:abstractNum>
-  <w:abstractNum w:abstractNumId="31" w15:restartNumberingAfterBreak="0">
+  <w:abstractNum w:abstractNumId="33" w15:restartNumberingAfterBreak="0">
     <w:nsid w:val="464D3D79"/>
     <w:multiLevelType w:val="hybridMultilevel"/>
     <w:tmpl w:val="F5CAF202"/>
@@ -21180,7 +21756,7 @@
       </w:rPr>
     </w:lvl>
   </w:abstractNum>
-  <w:abstractNum w:abstractNumId="32" w15:restartNumberingAfterBreak="0">
+  <w:abstractNum w:abstractNumId="34" w15:restartNumberingAfterBreak="0">
     <w:nsid w:val="4EA54F40"/>
     <w:multiLevelType w:val="hybridMultilevel"/>
     <w:tmpl w:val="07769A90"/>
@@ -21292,7 +21868,7 @@
       </w:rPr>
     </w:lvl>
   </w:abstractNum>
-  <w:abstractNum w:abstractNumId="33" w15:restartNumberingAfterBreak="0">
+  <w:abstractNum w:abstractNumId="35" w15:restartNumberingAfterBreak="0">
     <w:nsid w:val="4EE32DF8"/>
     <w:multiLevelType w:val="hybridMultilevel"/>
     <w:tmpl w:val="58DC56CC"/>
@@ -21378,7 +21954,7 @@
       </w:pPr>
     </w:lvl>
   </w:abstractNum>
-  <w:abstractNum w:abstractNumId="34" w15:restartNumberingAfterBreak="0">
+  <w:abstractNum w:abstractNumId="36" w15:restartNumberingAfterBreak="0">
     <w:nsid w:val="524729EB"/>
     <w:multiLevelType w:val="hybridMultilevel"/>
     <w:tmpl w:val="3A1A4AB6"/>
@@ -21467,7 +22043,7 @@
       </w:pPr>
     </w:lvl>
   </w:abstractNum>
-  <w:abstractNum w:abstractNumId="35" w15:restartNumberingAfterBreak="0">
+  <w:abstractNum w:abstractNumId="37" w15:restartNumberingAfterBreak="0">
     <w:nsid w:val="55393754"/>
     <w:multiLevelType w:val="hybridMultilevel"/>
     <w:tmpl w:val="7DFA59AE"/>
@@ -21579,7 +22155,7 @@
       </w:rPr>
     </w:lvl>
   </w:abstractNum>
-  <w:abstractNum w:abstractNumId="36" w15:restartNumberingAfterBreak="0">
+  <w:abstractNum w:abstractNumId="38" w15:restartNumberingAfterBreak="0">
     <w:nsid w:val="55D220D2"/>
     <w:multiLevelType w:val="hybridMultilevel"/>
     <w:tmpl w:val="95820DD6"/>
@@ -21665,7 +22241,7 @@
       </w:pPr>
     </w:lvl>
   </w:abstractNum>
-  <w:abstractNum w:abstractNumId="37" w15:restartNumberingAfterBreak="0">
+  <w:abstractNum w:abstractNumId="39" w15:restartNumberingAfterBreak="0">
     <w:nsid w:val="5E5D636B"/>
     <w:multiLevelType w:val="hybridMultilevel"/>
     <w:tmpl w:val="9466823E"/>
@@ -21751,7 +22327,7 @@
       </w:pPr>
     </w:lvl>
   </w:abstractNum>
-  <w:abstractNum w:abstractNumId="38" w15:restartNumberingAfterBreak="0">
+  <w:abstractNum w:abstractNumId="40" w15:restartNumberingAfterBreak="0">
     <w:nsid w:val="5F2A104C"/>
     <w:multiLevelType w:val="hybridMultilevel"/>
     <w:tmpl w:val="C7521846"/>
@@ -21837,7 +22413,96 @@
       </w:pPr>
     </w:lvl>
   </w:abstractNum>
-  <w:abstractNum w:abstractNumId="39" w15:restartNumberingAfterBreak="0">
+  <w:abstractNum w:abstractNumId="41" w15:restartNumberingAfterBreak="0">
+    <w:nsid w:val="5F83601E"/>
+    <w:multiLevelType w:val="hybridMultilevel"/>
+    <w:tmpl w:val="077470E4"/>
+    <w:lvl w:ilvl="0" w:tplc="FFFFFFFF">
+      <w:start w:val="1"/>
+      <w:numFmt w:val="decimalEnclosedCircle"/>
+      <w:lvlText w:val="%1"/>
+      <w:lvlJc w:val="left"/>
+      <w:pPr>
+        <w:ind w:left="800" w:hanging="400"/>
+      </w:pPr>
+    </w:lvl>
+    <w:lvl w:ilvl="1" w:tplc="D9BA4EFC">
+      <w:start w:val="1"/>
+      <w:numFmt w:val="decimalEnclosedCircle"/>
+      <w:lvlText w:val="%2"/>
+      <w:lvlJc w:val="left"/>
+      <w:pPr>
+        <w:ind w:left="1200" w:hanging="400"/>
+      </w:pPr>
+      <w:rPr>
+        <w:rFonts w:ascii="KoPub돋움체 Light" w:eastAsia="KoPub돋움체 Light" w:hAnsi="KoPub돋움체 Light" w:hint="default"/>
+      </w:rPr>
+    </w:lvl>
+    <w:lvl w:ilvl="2" w:tplc="FFFFFFFF" w:tentative="1">
+      <w:start w:val="1"/>
+      <w:numFmt w:val="lowerRoman"/>
+      <w:lvlText w:val="%3."/>
+      <w:lvlJc w:val="right"/>
+      <w:pPr>
+        <w:ind w:left="1600" w:hanging="400"/>
+      </w:pPr>
+    </w:lvl>
+    <w:lvl w:ilvl="3" w:tplc="FFFFFFFF" w:tentative="1">
+      <w:start w:val="1"/>
+      <w:numFmt w:val="decimal"/>
+      <w:lvlText w:val="%4."/>
+      <w:lvlJc w:val="left"/>
+      <w:pPr>
+        <w:ind w:left="2000" w:hanging="400"/>
+      </w:pPr>
+    </w:lvl>
+    <w:lvl w:ilvl="4" w:tplc="FFFFFFFF" w:tentative="1">
+      <w:start w:val="1"/>
+      <w:numFmt w:val="upperLetter"/>
+      <w:lvlText w:val="%5."/>
+      <w:lvlJc w:val="left"/>
+      <w:pPr>
+        <w:ind w:left="2400" w:hanging="400"/>
+      </w:pPr>
+    </w:lvl>
+    <w:lvl w:ilvl="5" w:tplc="FFFFFFFF" w:tentative="1">
+      <w:start w:val="1"/>
+      <w:numFmt w:val="lowerRoman"/>
+      <w:lvlText w:val="%6."/>
+      <w:lvlJc w:val="right"/>
+      <w:pPr>
+        <w:ind w:left="2800" w:hanging="400"/>
+      </w:pPr>
+    </w:lvl>
+    <w:lvl w:ilvl="6" w:tplc="FFFFFFFF" w:tentative="1">
+      <w:start w:val="1"/>
+      <w:numFmt w:val="decimal"/>
+      <w:lvlText w:val="%7."/>
+      <w:lvlJc w:val="left"/>
+      <w:pPr>
+        <w:ind w:left="3200" w:hanging="400"/>
+      </w:pPr>
+    </w:lvl>
+    <w:lvl w:ilvl="7" w:tplc="FFFFFFFF" w:tentative="1">
+      <w:start w:val="1"/>
+      <w:numFmt w:val="upperLetter"/>
+      <w:lvlText w:val="%8."/>
+      <w:lvlJc w:val="left"/>
+      <w:pPr>
+        <w:ind w:left="3600" w:hanging="400"/>
+      </w:pPr>
+    </w:lvl>
+    <w:lvl w:ilvl="8" w:tplc="FFFFFFFF" w:tentative="1">
+      <w:start w:val="1"/>
+      <w:numFmt w:val="lowerRoman"/>
+      <w:lvlText w:val="%9."/>
+      <w:lvlJc w:val="right"/>
+      <w:pPr>
+        <w:ind w:left="4000" w:hanging="400"/>
+      </w:pPr>
+    </w:lvl>
+  </w:abstractNum>
+  <w:abstractNum w:abstractNumId="42" w15:restartNumberingAfterBreak="0">
     <w:nsid w:val="67F60DDD"/>
     <w:multiLevelType w:val="hybridMultilevel"/>
     <w:tmpl w:val="5A5279CA"/>
@@ -21923,7 +22588,7 @@
       </w:pPr>
     </w:lvl>
   </w:abstractNum>
-  <w:abstractNum w:abstractNumId="40" w15:restartNumberingAfterBreak="0">
+  <w:abstractNum w:abstractNumId="43" w15:restartNumberingAfterBreak="0">
     <w:nsid w:val="6C9C7CF3"/>
     <w:multiLevelType w:val="hybridMultilevel"/>
     <w:tmpl w:val="9C7CC66E"/>
@@ -22009,7 +22674,7 @@
       </w:pPr>
     </w:lvl>
   </w:abstractNum>
-  <w:abstractNum w:abstractNumId="41" w15:restartNumberingAfterBreak="0">
+  <w:abstractNum w:abstractNumId="44" w15:restartNumberingAfterBreak="0">
     <w:nsid w:val="7B1A624E"/>
     <w:multiLevelType w:val="hybridMultilevel"/>
     <w:tmpl w:val="2EC4958E"/>
@@ -22121,7 +22786,7 @@
       </w:rPr>
     </w:lvl>
   </w:abstractNum>
-  <w:abstractNum w:abstractNumId="42" w15:restartNumberingAfterBreak="0">
+  <w:abstractNum w:abstractNumId="45" w15:restartNumberingAfterBreak="0">
     <w:nsid w:val="7DC5470F"/>
     <w:multiLevelType w:val="hybridMultilevel"/>
     <w:tmpl w:val="2B84B804"/>
@@ -22234,7 +22899,7 @@
     </w:lvl>
   </w:abstractNum>
   <w:num w:numId="1" w16cid:durableId="1005086373">
-    <w:abstractNumId w:val="21"/>
+    <w:abstractNumId w:val="22"/>
   </w:num>
   <w:num w:numId="2" w16cid:durableId="1828789103">
     <w:abstractNumId w:val="3"/>
@@ -22243,43 +22908,43 @@
     <w:abstractNumId w:val="17"/>
   </w:num>
   <w:num w:numId="4" w16cid:durableId="1024404070">
-    <w:abstractNumId w:val="35"/>
+    <w:abstractNumId w:val="37"/>
   </w:num>
   <w:num w:numId="5" w16cid:durableId="444808004">
-    <w:abstractNumId w:val="19"/>
+    <w:abstractNumId w:val="20"/>
   </w:num>
   <w:num w:numId="6" w16cid:durableId="598484655">
-    <w:abstractNumId w:val="33"/>
+    <w:abstractNumId w:val="35"/>
   </w:num>
   <w:num w:numId="7" w16cid:durableId="690303150">
     <w:abstractNumId w:val="4"/>
   </w:num>
   <w:num w:numId="8" w16cid:durableId="96292224">
-    <w:abstractNumId w:val="25"/>
+    <w:abstractNumId w:val="26"/>
   </w:num>
   <w:num w:numId="9" w16cid:durableId="612522109">
-    <w:abstractNumId w:val="38"/>
+    <w:abstractNumId w:val="40"/>
   </w:num>
   <w:num w:numId="10" w16cid:durableId="46147992">
-    <w:abstractNumId w:val="39"/>
+    <w:abstractNumId w:val="42"/>
   </w:num>
   <w:num w:numId="11" w16cid:durableId="595288828">
-    <w:abstractNumId w:val="41"/>
+    <w:abstractNumId w:val="44"/>
   </w:num>
   <w:num w:numId="12" w16cid:durableId="1181430618">
-    <w:abstractNumId w:val="42"/>
+    <w:abstractNumId w:val="45"/>
   </w:num>
   <w:num w:numId="13" w16cid:durableId="794177466">
     <w:abstractNumId w:val="16"/>
   </w:num>
   <w:num w:numId="14" w16cid:durableId="1498377858">
-    <w:abstractNumId w:val="26"/>
+    <w:abstractNumId w:val="27"/>
   </w:num>
   <w:num w:numId="15" w16cid:durableId="710304557">
     <w:abstractNumId w:val="5"/>
   </w:num>
   <w:num w:numId="16" w16cid:durableId="533616453">
-    <w:abstractNumId w:val="27"/>
+    <w:abstractNumId w:val="29"/>
   </w:num>
   <w:num w:numId="17" w16cid:durableId="1018701046">
     <w:abstractNumId w:val="6"/>
@@ -22294,34 +22959,34 @@
     <w:abstractNumId w:val="1"/>
   </w:num>
   <w:num w:numId="21" w16cid:durableId="657880344">
-    <w:abstractNumId w:val="32"/>
+    <w:abstractNumId w:val="34"/>
   </w:num>
   <w:num w:numId="22" w16cid:durableId="2106610836">
     <w:abstractNumId w:val="0"/>
   </w:num>
   <w:num w:numId="23" w16cid:durableId="803281385">
-    <w:abstractNumId w:val="23"/>
+    <w:abstractNumId w:val="24"/>
   </w:num>
   <w:num w:numId="24" w16cid:durableId="513304453">
-    <w:abstractNumId w:val="31"/>
+    <w:abstractNumId w:val="33"/>
   </w:num>
   <w:num w:numId="25" w16cid:durableId="372315535">
     <w:abstractNumId w:val="14"/>
   </w:num>
   <w:num w:numId="26" w16cid:durableId="1784885721">
-    <w:abstractNumId w:val="30"/>
+    <w:abstractNumId w:val="32"/>
   </w:num>
   <w:num w:numId="27" w16cid:durableId="1198618617">
-    <w:abstractNumId w:val="37"/>
+    <w:abstractNumId w:val="39"/>
   </w:num>
   <w:num w:numId="28" w16cid:durableId="1778986084">
     <w:abstractNumId w:val="7"/>
   </w:num>
   <w:num w:numId="29" w16cid:durableId="1062601691">
-    <w:abstractNumId w:val="36"/>
+    <w:abstractNumId w:val="38"/>
   </w:num>
   <w:num w:numId="30" w16cid:durableId="1450049578">
-    <w:abstractNumId w:val="20"/>
+    <w:abstractNumId w:val="21"/>
   </w:num>
   <w:num w:numId="31" w16cid:durableId="612978846">
     <w:abstractNumId w:val="12"/>
@@ -22330,16 +22995,16 @@
     <w:abstractNumId w:val="15"/>
   </w:num>
   <w:num w:numId="33" w16cid:durableId="1142305541">
-    <w:abstractNumId w:val="28"/>
+    <w:abstractNumId w:val="30"/>
   </w:num>
   <w:num w:numId="34" w16cid:durableId="129591675">
-    <w:abstractNumId w:val="40"/>
+    <w:abstractNumId w:val="43"/>
   </w:num>
   <w:num w:numId="35" w16cid:durableId="1792625746">
     <w:abstractNumId w:val="13"/>
   </w:num>
   <w:num w:numId="36" w16cid:durableId="1141923260">
-    <w:abstractNumId w:val="24"/>
+    <w:abstractNumId w:val="25"/>
   </w:num>
   <w:num w:numId="37" w16cid:durableId="1496872173">
     <w:abstractNumId w:val="18"/>
@@ -22348,10 +23013,10 @@
     <w:abstractNumId w:val="2"/>
   </w:num>
   <w:num w:numId="39" w16cid:durableId="1353873849">
-    <w:abstractNumId w:val="22"/>
+    <w:abstractNumId w:val="23"/>
   </w:num>
   <w:num w:numId="40" w16cid:durableId="1399015172">
-    <w:abstractNumId w:val="29"/>
+    <w:abstractNumId w:val="31"/>
   </w:num>
   <w:num w:numId="41" w16cid:durableId="142165477">
     <w:abstractNumId w:val="11"/>
@@ -22360,7 +23025,16 @@
     <w:abstractNumId w:val="10"/>
   </w:num>
   <w:num w:numId="43" w16cid:durableId="387412450">
-    <w:abstractNumId w:val="34"/>
+    <w:abstractNumId w:val="36"/>
+  </w:num>
+  <w:num w:numId="44" w16cid:durableId="1583372198">
+    <w:abstractNumId w:val="19"/>
+  </w:num>
+  <w:num w:numId="45" w16cid:durableId="952132470">
+    <w:abstractNumId w:val="41"/>
+  </w:num>
+  <w:num w:numId="46" w16cid:durableId="1188368989">
+    <w:abstractNumId w:val="28"/>
   </w:num>
 </w:numbering>
 </file>
@@ -22489,6 +23163,7 @@
     <w:lsdException w:name="HTML Sample" w:semiHidden="1" w:unhideWhenUsed="1"/>
     <w:lsdException w:name="HTML Typewriter" w:semiHidden="1" w:unhideWhenUsed="1"/>
     <w:lsdException w:name="HTML Variable" w:semiHidden="1" w:unhideWhenUsed="1"/>
+    <w:lsdException w:name="Normal Table" w:semiHidden="1" w:unhideWhenUsed="1"/>
     <w:lsdException w:name="annotation subject" w:semiHidden="1" w:unhideWhenUsed="1"/>
     <w:lsdException w:name="No List" w:semiHidden="1" w:unhideWhenUsed="1"/>
     <w:lsdException w:name="Outline List 1" w:semiHidden="1" w:unhideWhenUsed="1"/>
@@ -22531,8 +23206,11 @@
     <w:lsdException w:name="Table Contemporary" w:semiHidden="1" w:unhideWhenUsed="1"/>
     <w:lsdException w:name="Table Elegant" w:semiHidden="1" w:unhideWhenUsed="1"/>
     <w:lsdException w:name="Table Professional" w:semiHidden="1" w:unhideWhenUsed="1"/>
+    <w:lsdException w:name="Table Subtle 1" w:semiHidden="1" w:unhideWhenUsed="1"/>
     <w:lsdException w:name="Table Subtle 2" w:semiHidden="1" w:unhideWhenUsed="1"/>
     <w:lsdException w:name="Table Web 1" w:semiHidden="1" w:unhideWhenUsed="1"/>
+    <w:lsdException w:name="Table Web 2" w:semiHidden="1" w:unhideWhenUsed="1"/>
+    <w:lsdException w:name="Table Web 3" w:semiHidden="1" w:unhideWhenUsed="1"/>
     <w:lsdException w:name="Balloon Text" w:semiHidden="1" w:unhideWhenUsed="1"/>
     <w:lsdException w:name="Table Grid" w:uiPriority="39"/>
     <w:lsdException w:name="Table Theme" w:semiHidden="1" w:unhideWhenUsed="1"/>

</xml_diff>